<commit_message>
Temporary ConsoleApp and updated documentation
</commit_message>
<xml_diff>
--- a/documentation/Sip lab specefication.docx
+++ b/documentation/Sip lab specefication.docx
@@ -30,7 +30,7 @@
     </w:p>
     <w:tbl>
       <w:tblPr>
-        <w:tblStyle w:val="a3"/>
+        <w:tblStyle w:val="TableGrid"/>
         <w:tblW w:w="0" w:type="auto"/>
         <w:tblLook w:val="04A0" w:firstRow="1" w:lastRow="0" w:firstColumn="1" w:lastColumn="0" w:noHBand="0" w:noVBand="1"/>
       </w:tblPr>
@@ -485,10 +485,376 @@
     <w:p>
       <w:pPr>
         <w:rPr>
-          <w:color w:val="4472C4" w:themeColor="accent1"/>
-          <w:lang w:val="uk-UA"/>
-        </w:rPr>
-      </w:pPr>
+          <w:lang w:val="en-US"/>
+        </w:rPr>
+      </w:pPr>
+      <w:r>
+        <w:rPr>
+          <w:lang w:val="en-US"/>
+        </w:rPr>
+        <w:t>UI of an app should look like this:</w:t>
+      </w:r>
+    </w:p>
+    <w:p>
+      <w:pPr>
+        <w:jc w:val="center"/>
+        <w:rPr>
+          <w:lang w:val="en-US"/>
+        </w:rPr>
+      </w:pPr>
+      <w:r>
+        <w:rPr>
+          <w:noProof/>
+        </w:rPr>
+        <w:drawing>
+          <wp:inline distT="0" distB="0" distL="0" distR="0" wp14:anchorId="2B87B7A6" wp14:editId="3922A780">
+            <wp:extent cx="3981450" cy="3014526"/>
+            <wp:effectExtent l="0" t="0" r="0" b="0"/>
+            <wp:docPr id="1" name="Picture 1"/>
+            <wp:cNvGraphicFramePr>
+              <a:graphicFrameLocks xmlns:a="http://schemas.openxmlformats.org/drawingml/2006/main" noChangeAspect="1"/>
+            </wp:cNvGraphicFramePr>
+            <a:graphic xmlns:a="http://schemas.openxmlformats.org/drawingml/2006/main">
+              <a:graphicData uri="http://schemas.openxmlformats.org/drawingml/2006/picture">
+                <pic:pic xmlns:pic="http://schemas.openxmlformats.org/drawingml/2006/picture">
+                  <pic:nvPicPr>
+                    <pic:cNvPr id="1" name=""/>
+                    <pic:cNvPicPr/>
+                  </pic:nvPicPr>
+                  <pic:blipFill>
+                    <a:blip r:embed="rId5"/>
+                    <a:stretch>
+                      <a:fillRect/>
+                    </a:stretch>
+                  </pic:blipFill>
+                  <pic:spPr>
+                    <a:xfrm>
+                      <a:off x="0" y="0"/>
+                      <a:ext cx="3986975" cy="3018709"/>
+                    </a:xfrm>
+                    <a:prstGeom prst="rect">
+                      <a:avLst/>
+                    </a:prstGeom>
+                  </pic:spPr>
+                </pic:pic>
+              </a:graphicData>
+            </a:graphic>
+          </wp:inline>
+        </w:drawing>
+      </w:r>
+    </w:p>
+    <w:p>
+      <w:pPr>
+        <w:rPr>
+          <w:lang w:val="en-US"/>
+        </w:rPr>
+      </w:pPr>
+      <w:r>
+        <w:rPr>
+          <w:lang w:val="en-US"/>
+        </w:rPr>
+        <w:t>User can choose external file (txt/json/xml) as data source, or add data manually, using interface</w:t>
+      </w:r>
+    </w:p>
+    <w:p>
+      <w:pPr>
+        <w:rPr>
+          <w:lang w:val="en-US"/>
+        </w:rPr>
+      </w:pPr>
+      <w:r>
+        <w:rPr>
+          <w:lang w:val="en-US"/>
+        </w:rPr>
+        <w:t xml:space="preserve">If data will be inputted manually, user firstly must enter group name, then add </w:t>
+      </w:r>
+      <w:proofErr w:type="gramStart"/>
+      <w:r>
+        <w:rPr>
+          <w:lang w:val="en-US"/>
+        </w:rPr>
+        <w:t>amount</w:t>
+      </w:r>
+      <w:proofErr w:type="gramEnd"/>
+      <w:r>
+        <w:rPr>
+          <w:lang w:val="en-US"/>
+        </w:rPr>
+        <w:t xml:space="preserve"> of students in this group (one by one)</w:t>
+      </w:r>
+    </w:p>
+    <w:tbl>
+      <w:tblPr>
+        <w:tblStyle w:val="TableGrid"/>
+        <w:tblW w:w="0" w:type="auto"/>
+        <w:tblBorders>
+          <w:top w:val="none" w:sz="0" w:space="0" w:color="auto"/>
+          <w:left w:val="none" w:sz="0" w:space="0" w:color="auto"/>
+          <w:bottom w:val="none" w:sz="0" w:space="0" w:color="auto"/>
+          <w:right w:val="none" w:sz="0" w:space="0" w:color="auto"/>
+          <w:insideH w:val="none" w:sz="0" w:space="0" w:color="auto"/>
+          <w:insideV w:val="none" w:sz="0" w:space="0" w:color="auto"/>
+        </w:tblBorders>
+        <w:tblLook w:val="04A0" w:firstRow="1" w:lastRow="0" w:firstColumn="1" w:lastColumn="0" w:noHBand="0" w:noVBand="1"/>
+      </w:tblPr>
+      <w:tblGrid>
+        <w:gridCol w:w="4672"/>
+        <w:gridCol w:w="4673"/>
+      </w:tblGrid>
+      <w:tr>
+        <w:tc>
+          <w:tcPr>
+            <w:tcW w:w="4672" w:type="dxa"/>
+            <w:vAlign w:val="center"/>
+          </w:tcPr>
+          <w:p>
+            <w:pPr>
+              <w:jc w:val="center"/>
+              <w:rPr>
+                <w:lang w:val="en-US"/>
+              </w:rPr>
+            </w:pPr>
+            <w:r>
+              <w:rPr>
+                <w:noProof/>
+              </w:rPr>
+              <w:drawing>
+                <wp:inline distT="0" distB="0" distL="0" distR="0" wp14:anchorId="0FBEA9A5" wp14:editId="27CE1775">
+                  <wp:extent cx="2787062" cy="1304925"/>
+                  <wp:effectExtent l="0" t="0" r="0" b="0"/>
+                  <wp:docPr id="2" name="Picture 2"/>
+                  <wp:cNvGraphicFramePr>
+                    <a:graphicFrameLocks xmlns:a="http://schemas.openxmlformats.org/drawingml/2006/main" noChangeAspect="1"/>
+                  </wp:cNvGraphicFramePr>
+                  <a:graphic xmlns:a="http://schemas.openxmlformats.org/drawingml/2006/main">
+                    <a:graphicData uri="http://schemas.openxmlformats.org/drawingml/2006/picture">
+                      <pic:pic xmlns:pic="http://schemas.openxmlformats.org/drawingml/2006/picture">
+                        <pic:nvPicPr>
+                          <pic:cNvPr id="1" name=""/>
+                          <pic:cNvPicPr/>
+                        </pic:nvPicPr>
+                        <pic:blipFill>
+                          <a:blip r:embed="rId6"/>
+                          <a:stretch>
+                            <a:fillRect/>
+                          </a:stretch>
+                        </pic:blipFill>
+                        <pic:spPr>
+                          <a:xfrm>
+                            <a:off x="0" y="0"/>
+                            <a:ext cx="2802935" cy="1312357"/>
+                          </a:xfrm>
+                          <a:prstGeom prst="rect">
+                            <a:avLst/>
+                          </a:prstGeom>
+                        </pic:spPr>
+                      </pic:pic>
+                    </a:graphicData>
+                  </a:graphic>
+                </wp:inline>
+              </w:drawing>
+            </w:r>
+          </w:p>
+        </w:tc>
+        <w:tc>
+          <w:tcPr>
+            <w:tcW w:w="4673" w:type="dxa"/>
+            <w:vAlign w:val="center"/>
+          </w:tcPr>
+          <w:p>
+            <w:pPr>
+              <w:jc w:val="center"/>
+              <w:rPr>
+                <w:lang w:val="en-US"/>
+              </w:rPr>
+            </w:pPr>
+            <w:r>
+              <w:rPr>
+                <w:noProof/>
+              </w:rPr>
+              <w:drawing>
+                <wp:inline distT="0" distB="0" distL="0" distR="0" wp14:anchorId="6B0CACDE" wp14:editId="20A77008">
+                  <wp:extent cx="2771775" cy="1975137"/>
+                  <wp:effectExtent l="0" t="0" r="0" b="6350"/>
+                  <wp:docPr id="3" name="Picture 3"/>
+                  <wp:cNvGraphicFramePr>
+                    <a:graphicFrameLocks xmlns:a="http://schemas.openxmlformats.org/drawingml/2006/main" noChangeAspect="1"/>
+                  </wp:cNvGraphicFramePr>
+                  <a:graphic xmlns:a="http://schemas.openxmlformats.org/drawingml/2006/main">
+                    <a:graphicData uri="http://schemas.openxmlformats.org/drawingml/2006/picture">
+                      <pic:pic xmlns:pic="http://schemas.openxmlformats.org/drawingml/2006/picture">
+                        <pic:nvPicPr>
+                          <pic:cNvPr id="1" name=""/>
+                          <pic:cNvPicPr/>
+                        </pic:nvPicPr>
+                        <pic:blipFill>
+                          <a:blip r:embed="rId7"/>
+                          <a:stretch>
+                            <a:fillRect/>
+                          </a:stretch>
+                        </pic:blipFill>
+                        <pic:spPr>
+                          <a:xfrm>
+                            <a:off x="0" y="0"/>
+                            <a:ext cx="2786408" cy="1985565"/>
+                          </a:xfrm>
+                          <a:prstGeom prst="rect">
+                            <a:avLst/>
+                          </a:prstGeom>
+                        </pic:spPr>
+                      </pic:pic>
+                    </a:graphicData>
+                  </a:graphic>
+                </wp:inline>
+              </w:drawing>
+            </w:r>
+          </w:p>
+        </w:tc>
+      </w:tr>
+    </w:tbl>
+    <w:p>
+      <w:pPr>
+        <w:rPr>
+          <w:lang w:val="en-US"/>
+        </w:rPr>
+      </w:pPr>
+      <w:r>
+        <w:rPr>
+          <w:lang w:val="en-US"/>
+        </w:rPr>
+        <w:t xml:space="preserve">Then user can choose from </w:t>
+      </w:r>
+      <w:r>
+        <w:rPr>
+          <w:lang w:val="en-US"/>
+        </w:rPr>
+        <w:t>proposed features:</w:t>
+      </w:r>
+    </w:p>
+    <w:p>
+      <w:pPr>
+        <w:jc w:val="center"/>
+        <w:rPr>
+          <w:lang w:val="en-US"/>
+        </w:rPr>
+      </w:pPr>
+      <w:r>
+        <w:rPr>
+          <w:noProof/>
+        </w:rPr>
+        <w:drawing>
+          <wp:inline distT="0" distB="0" distL="0" distR="0" wp14:anchorId="1A9A3597" wp14:editId="74913CDA">
+            <wp:extent cx="2825086" cy="2133330"/>
+            <wp:effectExtent l="0" t="0" r="0" b="635"/>
+            <wp:docPr id="5" name="Picture 5"/>
+            <wp:cNvGraphicFramePr>
+              <a:graphicFrameLocks xmlns:a="http://schemas.openxmlformats.org/drawingml/2006/main" noChangeAspect="1"/>
+            </wp:cNvGraphicFramePr>
+            <a:graphic xmlns:a="http://schemas.openxmlformats.org/drawingml/2006/main">
+              <a:graphicData uri="http://schemas.openxmlformats.org/drawingml/2006/picture">
+                <pic:pic xmlns:pic="http://schemas.openxmlformats.org/drawingml/2006/picture">
+                  <pic:nvPicPr>
+                    <pic:cNvPr id="1" name=""/>
+                    <pic:cNvPicPr/>
+                  </pic:nvPicPr>
+                  <pic:blipFill rotWithShape="1">
+                    <a:blip r:embed="rId8"/>
+                    <a:srcRect l="62335" t="26629" r="20831" b="39711"/>
+                    <a:stretch/>
+                  </pic:blipFill>
+                  <pic:spPr bwMode="auto">
+                    <a:xfrm>
+                      <a:off x="0" y="0"/>
+                      <a:ext cx="2847512" cy="2150265"/>
+                    </a:xfrm>
+                    <a:prstGeom prst="rect">
+                      <a:avLst/>
+                    </a:prstGeom>
+                    <a:ln>
+                      <a:noFill/>
+                    </a:ln>
+                    <a:extLst>
+                      <a:ext uri="{53640926-AAD7-44D8-BBD7-CCE9431645EC}">
+                        <a14:shadowObscured xmlns:a14="http://schemas.microsoft.com/office/drawing/2010/main"/>
+                      </a:ext>
+                    </a:extLst>
+                  </pic:spPr>
+                </pic:pic>
+              </a:graphicData>
+            </a:graphic>
+          </wp:inline>
+        </w:drawing>
+      </w:r>
+    </w:p>
+    <w:p>
+      <w:pPr>
+        <w:jc w:val="center"/>
+        <w:rPr>
+          <w:lang w:val="en-US"/>
+        </w:rPr>
+      </w:pPr>
+    </w:p>
+    <w:p>
+      <w:pPr>
+        <w:rPr>
+          <w:lang w:val="en-US"/>
+        </w:rPr>
+      </w:pPr>
+      <w:r>
+        <w:rPr>
+          <w:lang w:val="en-US"/>
+        </w:rPr>
+        <w:lastRenderedPageBreak/>
+        <w:t>Output info for all student should look like this:</w:t>
+      </w:r>
+    </w:p>
+    <w:p>
+      <w:pPr>
+        <w:jc w:val="center"/>
+        <w:rPr>
+          <w:lang w:val="en-US"/>
+        </w:rPr>
+      </w:pPr>
+      <w:r>
+        <w:rPr>
+          <w:noProof/>
+        </w:rPr>
+        <w:drawing>
+          <wp:inline distT="0" distB="0" distL="0" distR="0" wp14:anchorId="6170AA63" wp14:editId="4F9238B1">
+            <wp:extent cx="2949973" cy="2233551"/>
+            <wp:effectExtent l="0" t="0" r="3175" b="0"/>
+            <wp:docPr id="4" name="Picture 4"/>
+            <wp:cNvGraphicFramePr>
+              <a:graphicFrameLocks xmlns:a="http://schemas.openxmlformats.org/drawingml/2006/main" noChangeAspect="1"/>
+            </wp:cNvGraphicFramePr>
+            <a:graphic xmlns:a="http://schemas.openxmlformats.org/drawingml/2006/main">
+              <a:graphicData uri="http://schemas.openxmlformats.org/drawingml/2006/picture">
+                <pic:pic xmlns:pic="http://schemas.openxmlformats.org/drawingml/2006/picture">
+                  <pic:nvPicPr>
+                    <pic:cNvPr id="1" name=""/>
+                    <pic:cNvPicPr/>
+                  </pic:nvPicPr>
+                  <pic:blipFill>
+                    <a:blip r:embed="rId9"/>
+                    <a:stretch>
+                      <a:fillRect/>
+                    </a:stretch>
+                  </pic:blipFill>
+                  <pic:spPr>
+                    <a:xfrm>
+                      <a:off x="0" y="0"/>
+                      <a:ext cx="2956614" cy="2238579"/>
+                    </a:xfrm>
+                    <a:prstGeom prst="rect">
+                      <a:avLst/>
+                    </a:prstGeom>
+                  </pic:spPr>
+                </pic:pic>
+              </a:graphicData>
+            </a:graphic>
+          </wp:inline>
+        </w:drawing>
+      </w:r>
     </w:p>
     <w:p>
       <w:pPr>
@@ -541,7 +907,7 @@
     </w:p>
     <w:p>
       <w:pPr>
-        <w:pStyle w:val="a4"/>
+        <w:pStyle w:val="ListParagraph"/>
         <w:numPr>
           <w:ilvl w:val="0"/>
           <w:numId w:val="1"/>
@@ -568,7 +934,7 @@
     </w:p>
     <w:p>
       <w:pPr>
-        <w:pStyle w:val="a4"/>
+        <w:pStyle w:val="ListParagraph"/>
         <w:numPr>
           <w:ilvl w:val="0"/>
           <w:numId w:val="1"/>
@@ -588,7 +954,7 @@
     </w:p>
     <w:p>
       <w:pPr>
-        <w:pStyle w:val="a4"/>
+        <w:pStyle w:val="ListParagraph"/>
         <w:numPr>
           <w:ilvl w:val="1"/>
           <w:numId w:val="1"/>
@@ -608,7 +974,7 @@
     </w:p>
     <w:p>
       <w:pPr>
-        <w:pStyle w:val="a4"/>
+        <w:pStyle w:val="ListParagraph"/>
         <w:numPr>
           <w:ilvl w:val="1"/>
           <w:numId w:val="1"/>
@@ -628,7 +994,7 @@
     </w:p>
     <w:p>
       <w:pPr>
-        <w:pStyle w:val="a4"/>
+        <w:pStyle w:val="ListParagraph"/>
         <w:numPr>
           <w:ilvl w:val="1"/>
           <w:numId w:val="1"/>
@@ -648,7 +1014,7 @@
     </w:p>
     <w:p>
       <w:pPr>
-        <w:pStyle w:val="a4"/>
+        <w:pStyle w:val="ListParagraph"/>
         <w:numPr>
           <w:ilvl w:val="1"/>
           <w:numId w:val="1"/>
@@ -668,7 +1034,7 @@
     </w:p>
     <w:p>
       <w:pPr>
-        <w:pStyle w:val="a4"/>
+        <w:pStyle w:val="ListParagraph"/>
         <w:numPr>
           <w:ilvl w:val="1"/>
           <w:numId w:val="1"/>
@@ -683,14 +1049,489 @@
           <w:color w:val="0D0D0D" w:themeColor="text1" w:themeTint="F2"/>
           <w:lang w:val="en-US"/>
         </w:rPr>
-        <w:t>Delete element (by value</w:t>
-      </w:r>
-      <w:r>
-        <w:rPr>
-          <w:color w:val="0D0D0D" w:themeColor="text1" w:themeTint="F2"/>
-          <w:lang w:val="en-US"/>
-        </w:rPr>
-        <w:t>, moreover: user must choose between wide search and deep search</w:t>
+        <w:t>Delete element (by value, moreover: user must choose between wide search and deep search)</w:t>
+      </w:r>
+    </w:p>
+    <w:p>
+      <w:pPr>
+        <w:pStyle w:val="ListParagraph"/>
+        <w:numPr>
+          <w:ilvl w:val="1"/>
+          <w:numId w:val="1"/>
+        </w:numPr>
+        <w:rPr>
+          <w:color w:val="0D0D0D" w:themeColor="text1" w:themeTint="F2"/>
+          <w:lang w:val="en-US"/>
+        </w:rPr>
+      </w:pPr>
+      <w:r>
+        <w:rPr>
+          <w:color w:val="0D0D0D" w:themeColor="text1" w:themeTint="F2"/>
+          <w:lang w:val="en-US"/>
+        </w:rPr>
+        <w:t>Delete all elements from structure</w:t>
+      </w:r>
+    </w:p>
+    <w:p>
+      <w:pPr>
+        <w:pStyle w:val="ListParagraph"/>
+        <w:numPr>
+          <w:ilvl w:val="1"/>
+          <w:numId w:val="1"/>
+        </w:numPr>
+        <w:rPr>
+          <w:color w:val="0D0D0D" w:themeColor="text1" w:themeTint="F2"/>
+          <w:lang w:val="en-US"/>
+        </w:rPr>
+      </w:pPr>
+      <w:r>
+        <w:rPr>
+          <w:color w:val="0D0D0D" w:themeColor="text1" w:themeTint="F2"/>
+          <w:lang w:val="en-US"/>
+        </w:rPr>
+        <w:t>Copy structure, using overloaded assignment operator</w:t>
+      </w:r>
+    </w:p>
+    <w:p>
+      <w:pPr>
+        <w:pStyle w:val="ListParagraph"/>
+        <w:numPr>
+          <w:ilvl w:val="1"/>
+          <w:numId w:val="1"/>
+        </w:numPr>
+        <w:rPr>
+          <w:color w:val="0D0D0D" w:themeColor="text1" w:themeTint="F2"/>
+          <w:lang w:val="en-US"/>
+        </w:rPr>
+      </w:pPr>
+      <w:r>
+        <w:rPr>
+          <w:color w:val="0D0D0D" w:themeColor="text1" w:themeTint="F2"/>
+          <w:lang w:val="en-US"/>
+        </w:rPr>
+        <w:t>Iterate over all structure elements and apply some operation</w:t>
+      </w:r>
+      <w:r>
+        <w:rPr>
+          <w:color w:val="0D0D0D" w:themeColor="text1" w:themeTint="F2"/>
+          <w:lang w:val="uk-UA"/>
+        </w:rPr>
+        <w:t xml:space="preserve"> </w:t>
+      </w:r>
+      <w:r>
+        <w:rPr>
+          <w:color w:val="0D0D0D" w:themeColor="text1" w:themeTint="F2"/>
+          <w:lang w:val="en-US"/>
+        </w:rPr>
+        <w:t>to them (using wide and deep iteration methods)</w:t>
+      </w:r>
+    </w:p>
+    <w:p>
+      <w:pPr>
+        <w:pStyle w:val="ListParagraph"/>
+        <w:numPr>
+          <w:ilvl w:val="0"/>
+          <w:numId w:val="1"/>
+        </w:numPr>
+        <w:rPr>
+          <w:color w:val="0D0D0D" w:themeColor="text1" w:themeTint="F2"/>
+          <w:lang w:val="en-US"/>
+        </w:rPr>
+      </w:pPr>
+      <w:proofErr w:type="gramStart"/>
+      <w:r>
+        <w:rPr>
+          <w:color w:val="0D0D0D" w:themeColor="text1" w:themeTint="F2"/>
+          <w:lang w:val="en-US"/>
+        </w:rPr>
+        <w:t>Moreover</w:t>
+      </w:r>
+      <w:proofErr w:type="gramEnd"/>
+      <w:r>
+        <w:rPr>
+          <w:color w:val="0D0D0D" w:themeColor="text1" w:themeTint="F2"/>
+          <w:lang w:val="en-US"/>
+        </w:rPr>
+        <w:t xml:space="preserve"> class must contain pointers, which is necessary for work with data structure and which must be inaccessible for users.</w:t>
+      </w:r>
+    </w:p>
+    <w:p>
+      <w:pPr>
+        <w:pStyle w:val="ListParagraph"/>
+        <w:rPr>
+          <w:color w:val="0D0D0D" w:themeColor="text1" w:themeTint="F2"/>
+          <w:lang w:val="en-US"/>
+        </w:rPr>
+      </w:pPr>
+      <w:r>
+        <w:rPr>
+          <w:color w:val="0D0D0D" w:themeColor="text1" w:themeTint="F2"/>
+          <w:lang w:val="en-US"/>
+        </w:rPr>
+        <w:t>Element is set by itself value part. During work class mustn’t give access to element of data structure, only to its value part (use copy of it, or pointer to it).</w:t>
+      </w:r>
+    </w:p>
+    <w:p>
+      <w:pPr>
+        <w:pStyle w:val="ListParagraph"/>
+        <w:rPr>
+          <w:color w:val="0D0D0D" w:themeColor="text1" w:themeTint="F2"/>
+          <w:lang w:val="en-US"/>
+        </w:rPr>
+      </w:pPr>
+      <w:r>
+        <w:rPr>
+          <w:color w:val="0D0D0D" w:themeColor="text1" w:themeTint="F2"/>
+          <w:lang w:val="en-US"/>
+        </w:rPr>
+        <w:t xml:space="preserve">Structure of value part </w:t>
+      </w:r>
+      <w:r>
+        <w:rPr>
+          <w:color w:val="0D0D0D" w:themeColor="text1" w:themeTint="F2"/>
+          <w:lang w:val="en-US"/>
+        </w:rPr>
+        <w:t>is considered unknown.</w:t>
+      </w:r>
+      <w:r>
+        <w:rPr>
+          <w:color w:val="0D0D0D" w:themeColor="text1" w:themeTint="F2"/>
+          <w:lang w:val="en-US"/>
+        </w:rPr>
+        <w:t xml:space="preserve"> </w:t>
+      </w:r>
+      <w:r>
+        <w:rPr>
+          <w:color w:val="0D0D0D" w:themeColor="text1" w:themeTint="F2"/>
+          <w:lang w:val="en-US"/>
+        </w:rPr>
+        <w:t xml:space="preserve">(recommended to use </w:t>
+      </w:r>
+      <w:r>
+        <w:rPr>
+          <w:b/>
+          <w:color w:val="0D0D0D" w:themeColor="text1" w:themeTint="F2"/>
+          <w:lang w:val="en-US"/>
+        </w:rPr>
+        <w:t xml:space="preserve">typedef </w:t>
+      </w:r>
+      <w:r>
+        <w:rPr>
+          <w:color w:val="0D0D0D" w:themeColor="text1" w:themeTint="F2"/>
+          <w:lang w:val="en-US"/>
+        </w:rPr>
+        <w:t>directive for data value type)</w:t>
+      </w:r>
+    </w:p>
+    <w:p>
+      <w:pPr>
+        <w:pStyle w:val="ListParagraph"/>
+        <w:rPr>
+          <w:color w:val="0D0D0D" w:themeColor="text1" w:themeTint="F2"/>
+          <w:lang w:val="en-US"/>
+        </w:rPr>
+      </w:pPr>
+      <w:r>
+        <w:rPr>
+          <w:color w:val="0D0D0D" w:themeColor="text1" w:themeTint="F2"/>
+          <w:lang w:val="en-US"/>
+        </w:rPr>
+        <w:t>DO NOT use console input/output in class methods</w:t>
+      </w:r>
+    </w:p>
+    <w:p>
+      <w:pPr>
+        <w:pStyle w:val="ListParagraph"/>
+        <w:numPr>
+          <w:ilvl w:val="0"/>
+          <w:numId w:val="1"/>
+        </w:numPr>
+        <w:rPr>
+          <w:color w:val="0D0D0D" w:themeColor="text1" w:themeTint="F2"/>
+          <w:lang w:val="en-US"/>
+        </w:rPr>
+      </w:pPr>
+      <w:r>
+        <w:rPr>
+          <w:color w:val="0D0D0D" w:themeColor="text1" w:themeTint="F2"/>
+          <w:lang w:val="en-US"/>
+        </w:rPr>
+        <w:t xml:space="preserve">Implement a class, which will be used as value </w:t>
+      </w:r>
+      <w:r>
+        <w:rPr>
+          <w:color w:val="0D0D0D" w:themeColor="text1" w:themeTint="F2"/>
+          <w:lang w:val="en-US"/>
+        </w:rPr>
+        <w:t>part of element/ This class should contain the following information for every student:</w:t>
+      </w:r>
+    </w:p>
+    <w:p>
+      <w:pPr>
+        <w:pStyle w:val="ListParagraph"/>
+        <w:numPr>
+          <w:ilvl w:val="1"/>
+          <w:numId w:val="1"/>
+        </w:numPr>
+        <w:rPr>
+          <w:color w:val="0D0D0D" w:themeColor="text1" w:themeTint="F2"/>
+          <w:lang w:val="en-US"/>
+        </w:rPr>
+      </w:pPr>
+      <w:r>
+        <w:rPr>
+          <w:color w:val="0D0D0D" w:themeColor="text1" w:themeTint="F2"/>
+          <w:lang w:val="en-US"/>
+        </w:rPr>
+        <w:t>Surname</w:t>
+      </w:r>
+    </w:p>
+    <w:p>
+      <w:pPr>
+        <w:pStyle w:val="ListParagraph"/>
+        <w:numPr>
+          <w:ilvl w:val="1"/>
+          <w:numId w:val="1"/>
+        </w:numPr>
+        <w:rPr>
+          <w:color w:val="0D0D0D" w:themeColor="text1" w:themeTint="F2"/>
+          <w:lang w:val="en-US"/>
+        </w:rPr>
+      </w:pPr>
+      <w:r>
+        <w:rPr>
+          <w:color w:val="0D0D0D" w:themeColor="text1" w:themeTint="F2"/>
+          <w:lang w:val="en-US"/>
+        </w:rPr>
+        <w:t>Name</w:t>
+      </w:r>
+    </w:p>
+    <w:p>
+      <w:pPr>
+        <w:pStyle w:val="ListParagraph"/>
+        <w:numPr>
+          <w:ilvl w:val="1"/>
+          <w:numId w:val="1"/>
+        </w:numPr>
+        <w:rPr>
+          <w:color w:val="0D0D0D" w:themeColor="text1" w:themeTint="F2"/>
+          <w:lang w:val="en-US"/>
+        </w:rPr>
+      </w:pPr>
+      <w:r>
+        <w:rPr>
+          <w:color w:val="0D0D0D" w:themeColor="text1" w:themeTint="F2"/>
+          <w:lang w:val="en-US"/>
+        </w:rPr>
+        <w:t>Patronymic</w:t>
+      </w:r>
+    </w:p>
+    <w:p>
+      <w:pPr>
+        <w:pStyle w:val="ListParagraph"/>
+        <w:numPr>
+          <w:ilvl w:val="1"/>
+          <w:numId w:val="1"/>
+        </w:numPr>
+        <w:rPr>
+          <w:color w:val="0D0D0D" w:themeColor="text1" w:themeTint="F2"/>
+          <w:lang w:val="en-US"/>
+        </w:rPr>
+      </w:pPr>
+      <w:r>
+        <w:rPr>
+          <w:color w:val="0D0D0D" w:themeColor="text1" w:themeTint="F2"/>
+          <w:lang w:val="en-US"/>
+        </w:rPr>
+        <w:t>Birth year</w:t>
+      </w:r>
+    </w:p>
+    <w:p>
+      <w:pPr>
+        <w:pStyle w:val="ListParagraph"/>
+        <w:numPr>
+          <w:ilvl w:val="1"/>
+          <w:numId w:val="1"/>
+        </w:numPr>
+        <w:rPr>
+          <w:color w:val="0D0D0D" w:themeColor="text1" w:themeTint="F2"/>
+          <w:lang w:val="en-US"/>
+        </w:rPr>
+      </w:pPr>
+      <w:r>
+        <w:rPr>
+          <w:color w:val="0D0D0D" w:themeColor="text1" w:themeTint="F2"/>
+          <w:lang w:val="en-US"/>
+        </w:rPr>
+        <w:t>Average mark</w:t>
+      </w:r>
+    </w:p>
+    <w:p>
+      <w:pPr>
+        <w:pStyle w:val="ListParagraph"/>
+        <w:numPr>
+          <w:ilvl w:val="0"/>
+          <w:numId w:val="1"/>
+        </w:numPr>
+        <w:rPr>
+          <w:color w:val="0D0D0D" w:themeColor="text1" w:themeTint="F2"/>
+          <w:lang w:val="en-US"/>
+        </w:rPr>
+      </w:pPr>
+      <w:r>
+        <w:rPr>
+          <w:color w:val="0D0D0D" w:themeColor="text1" w:themeTint="F2"/>
+          <w:lang w:val="en-US"/>
+        </w:rPr>
+        <w:t>Implementation of class should contain the following features:</w:t>
+      </w:r>
+    </w:p>
+    <w:p>
+      <w:pPr>
+        <w:pStyle w:val="ListParagraph"/>
+        <w:numPr>
+          <w:ilvl w:val="1"/>
+          <w:numId w:val="1"/>
+        </w:numPr>
+        <w:rPr>
+          <w:color w:val="0D0D0D" w:themeColor="text1" w:themeTint="F2"/>
+          <w:lang w:val="en-US"/>
+        </w:rPr>
+      </w:pPr>
+      <w:r>
+        <w:rPr>
+          <w:color w:val="0D0D0D" w:themeColor="text1" w:themeTint="F2"/>
+          <w:lang w:val="en-US"/>
+        </w:rPr>
+        <w:t>Lack of direct access to class members</w:t>
+      </w:r>
+    </w:p>
+    <w:p>
+      <w:pPr>
+        <w:pStyle w:val="ListParagraph"/>
+        <w:numPr>
+          <w:ilvl w:val="1"/>
+          <w:numId w:val="1"/>
+        </w:numPr>
+        <w:rPr>
+          <w:color w:val="0D0D0D" w:themeColor="text1" w:themeTint="F2"/>
+          <w:lang w:val="en-US"/>
+        </w:rPr>
+      </w:pPr>
+      <w:r>
+        <w:rPr>
+          <w:color w:val="0D0D0D" w:themeColor="text1" w:themeTint="F2"/>
+          <w:lang w:val="en-US"/>
+        </w:rPr>
+        <w:t>Safe setting of field value (with memory allocation, if necessary)</w:t>
+      </w:r>
+    </w:p>
+    <w:p>
+      <w:pPr>
+        <w:pStyle w:val="ListParagraph"/>
+        <w:numPr>
+          <w:ilvl w:val="1"/>
+          <w:numId w:val="1"/>
+        </w:numPr>
+        <w:rPr>
+          <w:color w:val="0D0D0D" w:themeColor="text1" w:themeTint="F2"/>
+          <w:lang w:val="en-US"/>
+        </w:rPr>
+      </w:pPr>
+      <w:r>
+        <w:rPr>
+          <w:color w:val="0D0D0D" w:themeColor="text1" w:themeTint="F2"/>
+          <w:lang w:val="en-US"/>
+        </w:rPr>
+        <w:t>Safe memory deallocation (when destroying student data)</w:t>
+      </w:r>
+    </w:p>
+    <w:p>
+      <w:pPr>
+        <w:pStyle w:val="ListParagraph"/>
+        <w:numPr>
+          <w:ilvl w:val="1"/>
+          <w:numId w:val="1"/>
+        </w:numPr>
+        <w:rPr>
+          <w:color w:val="0D0D0D" w:themeColor="text1" w:themeTint="F2"/>
+          <w:lang w:val="en-US"/>
+        </w:rPr>
+      </w:pPr>
+      <w:r>
+        <w:rPr>
+          <w:color w:val="0D0D0D" w:themeColor="text1" w:themeTint="F2"/>
+          <w:lang w:val="en-US"/>
+        </w:rPr>
+        <w:t>Properties through which access to the class members is implemented</w:t>
+      </w:r>
+    </w:p>
+    <w:p>
+      <w:pPr>
+        <w:pStyle w:val="ListParagraph"/>
+        <w:numPr>
+          <w:ilvl w:val="1"/>
+          <w:numId w:val="1"/>
+        </w:numPr>
+        <w:rPr>
+          <w:color w:val="0D0D0D" w:themeColor="text1" w:themeTint="F2"/>
+          <w:lang w:val="en-US"/>
+        </w:rPr>
+      </w:pPr>
+      <w:r>
+        <w:rPr>
+          <w:color w:val="0D0D0D" w:themeColor="text1" w:themeTint="F2"/>
+          <w:lang w:val="en-US"/>
+        </w:rPr>
+        <w:lastRenderedPageBreak/>
+        <w:t>Overload operators</w:t>
+      </w:r>
+    </w:p>
+    <w:p>
+      <w:pPr>
+        <w:pStyle w:val="ListParagraph"/>
+        <w:numPr>
+          <w:ilvl w:val="2"/>
+          <w:numId w:val="1"/>
+        </w:numPr>
+        <w:rPr>
+          <w:color w:val="0D0D0D" w:themeColor="text1" w:themeTint="F2"/>
+          <w:lang w:val="en-US"/>
+        </w:rPr>
+      </w:pPr>
+      <w:r>
+        <w:rPr>
+          <w:color w:val="0D0D0D" w:themeColor="text1" w:themeTint="F2"/>
+          <w:lang w:val="en-US"/>
+        </w:rPr>
+        <w:t>=</w:t>
+      </w:r>
+    </w:p>
+    <w:p>
+      <w:pPr>
+        <w:pStyle w:val="ListParagraph"/>
+        <w:numPr>
+          <w:ilvl w:val="2"/>
+          <w:numId w:val="1"/>
+        </w:numPr>
+        <w:rPr>
+          <w:color w:val="0D0D0D" w:themeColor="text1" w:themeTint="F2"/>
+          <w:lang w:val="en-US"/>
+        </w:rPr>
+      </w:pPr>
+      <w:r>
+        <w:rPr>
+          <w:color w:val="0D0D0D" w:themeColor="text1" w:themeTint="F2"/>
+          <w:lang w:val="en-US"/>
+        </w:rPr>
+        <w:t>== (</w:t>
+      </w:r>
+      <w:r>
+        <w:rPr>
+          <w:color w:val="0D0D0D" w:themeColor="text1" w:themeTint="F2"/>
+          <w:lang w:val="en-US"/>
+        </w:rPr>
+        <w:t>based on surname, name and patronymic</w:t>
       </w:r>
       <w:r>
         <w:rPr>
@@ -702,7 +1543,280 @@
     </w:p>
     <w:p>
       <w:pPr>
-        <w:pStyle w:val="a4"/>
+        <w:pStyle w:val="ListParagraph"/>
+        <w:numPr>
+          <w:ilvl w:val="2"/>
+          <w:numId w:val="1"/>
+        </w:numPr>
+        <w:rPr>
+          <w:color w:val="0D0D0D" w:themeColor="text1" w:themeTint="F2"/>
+          <w:lang w:val="en-US"/>
+        </w:rPr>
+      </w:pPr>
+      <w:proofErr w:type="gramStart"/>
+      <w:r>
+        <w:rPr>
+          <w:color w:val="0D0D0D" w:themeColor="text1" w:themeTint="F2"/>
+          <w:lang w:val="en-US"/>
+        </w:rPr>
+        <w:t>!=</w:t>
+      </w:r>
+      <w:proofErr w:type="gramEnd"/>
+      <w:r>
+        <w:rPr>
+          <w:color w:val="0D0D0D" w:themeColor="text1" w:themeTint="F2"/>
+          <w:lang w:val="en-US"/>
+        </w:rPr>
+        <w:t xml:space="preserve"> </w:t>
+      </w:r>
+      <w:r>
+        <w:rPr>
+          <w:color w:val="0D0D0D" w:themeColor="text1" w:themeTint="F2"/>
+          <w:lang w:val="en-US"/>
+        </w:rPr>
+        <w:t xml:space="preserve"> </w:t>
+      </w:r>
+      <w:r>
+        <w:rPr>
+          <w:color w:val="0D0D0D" w:themeColor="text1" w:themeTint="F2"/>
+          <w:lang w:val="en-US"/>
+        </w:rPr>
+        <w:t>(</w:t>
+      </w:r>
+      <w:r>
+        <w:rPr>
+          <w:color w:val="0D0D0D" w:themeColor="text1" w:themeTint="F2"/>
+          <w:lang w:val="en-US"/>
+        </w:rPr>
+        <w:t>based on surname, name and patronymic</w:t>
+      </w:r>
+      <w:r>
+        <w:rPr>
+          <w:color w:val="0D0D0D" w:themeColor="text1" w:themeTint="F2"/>
+          <w:lang w:val="en-US"/>
+        </w:rPr>
+        <w:t>)</w:t>
+      </w:r>
+    </w:p>
+    <w:p>
+      <w:pPr>
+        <w:pStyle w:val="ListParagraph"/>
+        <w:numPr>
+          <w:ilvl w:val="2"/>
+          <w:numId w:val="1"/>
+        </w:numPr>
+        <w:rPr>
+          <w:color w:val="0D0D0D" w:themeColor="text1" w:themeTint="F2"/>
+          <w:lang w:val="en-US"/>
+        </w:rPr>
+      </w:pPr>
+      <w:r>
+        <w:rPr>
+          <w:color w:val="0D0D0D" w:themeColor="text1" w:themeTint="F2"/>
+          <w:lang w:val="en-US"/>
+        </w:rPr>
+        <w:t>&gt;= (</w:t>
+      </w:r>
+      <w:r>
+        <w:rPr>
+          <w:color w:val="0D0D0D" w:themeColor="text1" w:themeTint="F2"/>
+          <w:lang w:val="en-US"/>
+        </w:rPr>
+        <w:t>based on surname, name and patronymic</w:t>
+      </w:r>
+      <w:r>
+        <w:rPr>
+          <w:color w:val="0D0D0D" w:themeColor="text1" w:themeTint="F2"/>
+          <w:lang w:val="en-US"/>
+        </w:rPr>
+        <w:t>)</w:t>
+      </w:r>
+    </w:p>
+    <w:p>
+      <w:pPr>
+        <w:pStyle w:val="ListParagraph"/>
+        <w:numPr>
+          <w:ilvl w:val="2"/>
+          <w:numId w:val="1"/>
+        </w:numPr>
+        <w:rPr>
+          <w:color w:val="0D0D0D" w:themeColor="text1" w:themeTint="F2"/>
+          <w:lang w:val="en-US"/>
+        </w:rPr>
+      </w:pPr>
+      <w:r>
+        <w:rPr>
+          <w:color w:val="0D0D0D" w:themeColor="text1" w:themeTint="F2"/>
+          <w:lang w:val="en-US"/>
+        </w:rPr>
+        <w:t>&lt;= (</w:t>
+      </w:r>
+      <w:r>
+        <w:rPr>
+          <w:color w:val="0D0D0D" w:themeColor="text1" w:themeTint="F2"/>
+          <w:lang w:val="en-US"/>
+        </w:rPr>
+        <w:t>based on surname, name and patronymic</w:t>
+      </w:r>
+      <w:r>
+        <w:rPr>
+          <w:color w:val="0D0D0D" w:themeColor="text1" w:themeTint="F2"/>
+          <w:lang w:val="en-US"/>
+        </w:rPr>
+        <w:t>)</w:t>
+      </w:r>
+    </w:p>
+    <w:p>
+      <w:pPr>
+        <w:pStyle w:val="ListParagraph"/>
+        <w:numPr>
+          <w:ilvl w:val="2"/>
+          <w:numId w:val="1"/>
+        </w:numPr>
+        <w:rPr>
+          <w:color w:val="0D0D0D" w:themeColor="text1" w:themeTint="F2"/>
+          <w:lang w:val="en-US"/>
+        </w:rPr>
+      </w:pPr>
+      <w:r>
+        <w:rPr>
+          <w:color w:val="0D0D0D" w:themeColor="text1" w:themeTint="F2"/>
+          <w:lang w:val="en-US"/>
+        </w:rPr>
+        <w:t>&lt; (</w:t>
+      </w:r>
+      <w:r>
+        <w:rPr>
+          <w:color w:val="0D0D0D" w:themeColor="text1" w:themeTint="F2"/>
+          <w:lang w:val="en-US"/>
+        </w:rPr>
+        <w:t>based on surname, name and patronymic</w:t>
+      </w:r>
+      <w:r>
+        <w:rPr>
+          <w:color w:val="0D0D0D" w:themeColor="text1" w:themeTint="F2"/>
+          <w:lang w:val="en-US"/>
+        </w:rPr>
+        <w:t>)</w:t>
+      </w:r>
+    </w:p>
+    <w:p>
+      <w:pPr>
+        <w:pStyle w:val="ListParagraph"/>
+        <w:numPr>
+          <w:ilvl w:val="2"/>
+          <w:numId w:val="1"/>
+        </w:numPr>
+        <w:rPr>
+          <w:color w:val="0D0D0D" w:themeColor="text1" w:themeTint="F2"/>
+          <w:lang w:val="en-US"/>
+        </w:rPr>
+      </w:pPr>
+      <w:r>
+        <w:rPr>
+          <w:color w:val="0D0D0D" w:themeColor="text1" w:themeTint="F2"/>
+          <w:lang w:val="en-US"/>
+        </w:rPr>
+        <w:t>&gt; (</w:t>
+      </w:r>
+      <w:r>
+        <w:rPr>
+          <w:color w:val="0D0D0D" w:themeColor="text1" w:themeTint="F2"/>
+          <w:lang w:val="en-US"/>
+        </w:rPr>
+        <w:t>based on surname, name and patronymic</w:t>
+      </w:r>
+      <w:r>
+        <w:rPr>
+          <w:color w:val="0D0D0D" w:themeColor="text1" w:themeTint="F2"/>
+          <w:lang w:val="en-US"/>
+        </w:rPr>
+        <w:t>)</w:t>
+      </w:r>
+    </w:p>
+    <w:p>
+      <w:pPr>
+        <w:pStyle w:val="ListParagraph"/>
+        <w:numPr>
+          <w:ilvl w:val="2"/>
+          <w:numId w:val="1"/>
+        </w:numPr>
+        <w:rPr>
+          <w:color w:val="0D0D0D" w:themeColor="text1" w:themeTint="F2"/>
+          <w:lang w:val="en-US"/>
+        </w:rPr>
+      </w:pPr>
+      <w:r>
+        <w:rPr>
+          <w:color w:val="0D0D0D" w:themeColor="text1" w:themeTint="F2"/>
+          <w:lang w:val="en-US"/>
+        </w:rPr>
+        <w:t>Input/output, using streams</w:t>
+      </w:r>
+    </w:p>
+    <w:p>
+      <w:pPr>
+        <w:pStyle w:val="ListParagraph"/>
+        <w:numPr>
+          <w:ilvl w:val="0"/>
+          <w:numId w:val="1"/>
+        </w:numPr>
+        <w:rPr>
+          <w:color w:val="0D0D0D" w:themeColor="text1" w:themeTint="F2"/>
+          <w:lang w:val="en-US"/>
+        </w:rPr>
+      </w:pPr>
+      <w:r>
+        <w:rPr>
+          <w:color w:val="0D0D0D" w:themeColor="text1" w:themeTint="F2"/>
+          <w:lang w:val="en-US"/>
+        </w:rPr>
+        <w:t>The data structure should be implemented, using template</w:t>
+      </w:r>
+    </w:p>
+    <w:p>
+      <w:pPr>
+        <w:pStyle w:val="ListParagraph"/>
+        <w:numPr>
+          <w:ilvl w:val="0"/>
+          <w:numId w:val="1"/>
+        </w:numPr>
+        <w:rPr>
+          <w:color w:val="0D0D0D" w:themeColor="text1" w:themeTint="F2"/>
+          <w:lang w:val="en-US"/>
+        </w:rPr>
+      </w:pPr>
+      <w:r>
+        <w:rPr>
+          <w:color w:val="0D0D0D" w:themeColor="text1" w:themeTint="F2"/>
+          <w:lang w:val="en-US"/>
+        </w:rPr>
+        <w:t xml:space="preserve">Implement ‘group’ and ‘stream’ (we are talking about groups of students) classes </w:t>
+      </w:r>
+    </w:p>
+    <w:p>
+      <w:pPr>
+        <w:pStyle w:val="ListParagraph"/>
+        <w:numPr>
+          <w:ilvl w:val="0"/>
+          <w:numId w:val="1"/>
+        </w:numPr>
+        <w:rPr>
+          <w:color w:val="0D0D0D" w:themeColor="text1" w:themeTint="F2"/>
+          <w:lang w:val="en-US"/>
+        </w:rPr>
+      </w:pPr>
+      <w:r>
+        <w:rPr>
+          <w:color w:val="0D0D0D" w:themeColor="text1" w:themeTint="F2"/>
+          <w:lang w:val="en-US"/>
+        </w:rPr>
+        <w:t>Both of this classes should contain:</w:t>
+      </w:r>
+    </w:p>
+    <w:p>
+      <w:pPr>
+        <w:pStyle w:val="ListParagraph"/>
         <w:numPr>
           <w:ilvl w:val="1"/>
           <w:numId w:val="1"/>
@@ -717,12 +1831,12 @@
           <w:color w:val="0D0D0D" w:themeColor="text1" w:themeTint="F2"/>
           <w:lang w:val="en-US"/>
         </w:rPr>
-        <w:t>Delete all elements from structure</w:t>
-      </w:r>
-    </w:p>
-    <w:p>
-      <w:pPr>
-        <w:pStyle w:val="a4"/>
+        <w:t>Group/Faculty name (is not accessible directly to the user)</w:t>
+      </w:r>
+    </w:p>
+    <w:p>
+      <w:pPr>
+        <w:pStyle w:val="ListParagraph"/>
         <w:numPr>
           <w:ilvl w:val="1"/>
           <w:numId w:val="1"/>
@@ -737,697 +1851,7 @@
           <w:color w:val="0D0D0D" w:themeColor="text1" w:themeTint="F2"/>
           <w:lang w:val="en-US"/>
         </w:rPr>
-        <w:t>Copy structure, using overloaded assignment operator</w:t>
-      </w:r>
-    </w:p>
-    <w:p>
-      <w:pPr>
-        <w:pStyle w:val="a4"/>
-        <w:numPr>
-          <w:ilvl w:val="1"/>
-          <w:numId w:val="1"/>
-        </w:numPr>
-        <w:rPr>
-          <w:color w:val="0D0D0D" w:themeColor="text1" w:themeTint="F2"/>
-          <w:lang w:val="en-US"/>
-        </w:rPr>
-      </w:pPr>
-      <w:r>
-        <w:rPr>
-          <w:color w:val="0D0D0D" w:themeColor="text1" w:themeTint="F2"/>
-          <w:lang w:val="en-US"/>
-        </w:rPr>
-        <w:t>Iterate over all structure elements and apply some operation</w:t>
-      </w:r>
-      <w:r>
-        <w:rPr>
-          <w:color w:val="0D0D0D" w:themeColor="text1" w:themeTint="F2"/>
-          <w:lang w:val="uk-UA"/>
-        </w:rPr>
-        <w:t xml:space="preserve"> </w:t>
-      </w:r>
-      <w:r>
-        <w:rPr>
-          <w:color w:val="0D0D0D" w:themeColor="text1" w:themeTint="F2"/>
-          <w:lang w:val="en-US"/>
-        </w:rPr>
-        <w:t>to them (using wide and deep iteration methods)</w:t>
-      </w:r>
-    </w:p>
-    <w:p>
-      <w:pPr>
-        <w:pStyle w:val="a4"/>
-        <w:numPr>
-          <w:ilvl w:val="0"/>
-          <w:numId w:val="1"/>
-        </w:numPr>
-        <w:rPr>
-          <w:color w:val="0D0D0D" w:themeColor="text1" w:themeTint="F2"/>
-          <w:lang w:val="en-US"/>
-        </w:rPr>
-      </w:pPr>
-      <w:r>
-        <w:rPr>
-          <w:color w:val="0D0D0D" w:themeColor="text1" w:themeTint="F2"/>
-          <w:lang w:val="en-US"/>
-        </w:rPr>
-        <w:t xml:space="preserve">Implement a class, which will be used as value </w:t>
-      </w:r>
-      <w:r>
-        <w:rPr>
-          <w:color w:val="0D0D0D" w:themeColor="text1" w:themeTint="F2"/>
-          <w:lang w:val="en-US"/>
-        </w:rPr>
-        <w:t>part of element/ This class should contain the following information for every student:</w:t>
-      </w:r>
-    </w:p>
-    <w:p>
-      <w:pPr>
-        <w:pStyle w:val="a4"/>
-        <w:numPr>
-          <w:ilvl w:val="1"/>
-          <w:numId w:val="1"/>
-        </w:numPr>
-        <w:rPr>
-          <w:color w:val="0D0D0D" w:themeColor="text1" w:themeTint="F2"/>
-          <w:lang w:val="en-US"/>
-        </w:rPr>
-      </w:pPr>
-      <w:r>
-        <w:rPr>
-          <w:color w:val="0D0D0D" w:themeColor="text1" w:themeTint="F2"/>
-          <w:lang w:val="en-US"/>
-        </w:rPr>
-        <w:t>Surname</w:t>
-      </w:r>
-    </w:p>
-    <w:p>
-      <w:pPr>
-        <w:pStyle w:val="a4"/>
-        <w:numPr>
-          <w:ilvl w:val="1"/>
-          <w:numId w:val="1"/>
-        </w:numPr>
-        <w:rPr>
-          <w:color w:val="0D0D0D" w:themeColor="text1" w:themeTint="F2"/>
-          <w:lang w:val="en-US"/>
-        </w:rPr>
-      </w:pPr>
-      <w:r>
-        <w:rPr>
-          <w:color w:val="0D0D0D" w:themeColor="text1" w:themeTint="F2"/>
-          <w:lang w:val="en-US"/>
-        </w:rPr>
-        <w:t>Name</w:t>
-      </w:r>
-    </w:p>
-    <w:p>
-      <w:pPr>
-        <w:pStyle w:val="a4"/>
-        <w:numPr>
-          <w:ilvl w:val="1"/>
-          <w:numId w:val="1"/>
-        </w:numPr>
-        <w:rPr>
-          <w:color w:val="0D0D0D" w:themeColor="text1" w:themeTint="F2"/>
-          <w:lang w:val="en-US"/>
-        </w:rPr>
-      </w:pPr>
-      <w:r>
-        <w:rPr>
-          <w:color w:val="0D0D0D" w:themeColor="text1" w:themeTint="F2"/>
-          <w:lang w:val="en-US"/>
-        </w:rPr>
-        <w:t>P</w:t>
-      </w:r>
-      <w:r>
-        <w:rPr>
-          <w:color w:val="0D0D0D" w:themeColor="text1" w:themeTint="F2"/>
-          <w:lang w:val="en-US"/>
-        </w:rPr>
-        <w:t>atronymic</w:t>
-      </w:r>
-    </w:p>
-    <w:p>
-      <w:pPr>
-        <w:pStyle w:val="a4"/>
-        <w:numPr>
-          <w:ilvl w:val="1"/>
-          <w:numId w:val="1"/>
-        </w:numPr>
-        <w:rPr>
-          <w:color w:val="0D0D0D" w:themeColor="text1" w:themeTint="F2"/>
-          <w:lang w:val="en-US"/>
-        </w:rPr>
-      </w:pPr>
-      <w:r>
-        <w:rPr>
-          <w:color w:val="0D0D0D" w:themeColor="text1" w:themeTint="F2"/>
-          <w:lang w:val="en-US"/>
-        </w:rPr>
-        <w:t>Birth year</w:t>
-      </w:r>
-    </w:p>
-    <w:p>
-      <w:pPr>
-        <w:pStyle w:val="a4"/>
-        <w:numPr>
-          <w:ilvl w:val="1"/>
-          <w:numId w:val="1"/>
-        </w:numPr>
-        <w:rPr>
-          <w:color w:val="0D0D0D" w:themeColor="text1" w:themeTint="F2"/>
-          <w:lang w:val="en-US"/>
-        </w:rPr>
-      </w:pPr>
-      <w:r>
-        <w:rPr>
-          <w:color w:val="0D0D0D" w:themeColor="text1" w:themeTint="F2"/>
-          <w:lang w:val="en-US"/>
-        </w:rPr>
-        <w:t>Average mark</w:t>
-      </w:r>
-    </w:p>
-    <w:p>
-      <w:pPr>
-        <w:pStyle w:val="a4"/>
-        <w:numPr>
-          <w:ilvl w:val="0"/>
-          <w:numId w:val="1"/>
-        </w:numPr>
-        <w:rPr>
-          <w:color w:val="0D0D0D" w:themeColor="text1" w:themeTint="F2"/>
-          <w:lang w:val="en-US"/>
-        </w:rPr>
-      </w:pPr>
-      <w:r>
-        <w:rPr>
-          <w:color w:val="0D0D0D" w:themeColor="text1" w:themeTint="F2"/>
-          <w:lang w:val="en-US"/>
-        </w:rPr>
-        <w:t>Implementation of class should contain the following features:</w:t>
-      </w:r>
-    </w:p>
-    <w:p>
-      <w:pPr>
-        <w:pStyle w:val="a4"/>
-        <w:numPr>
-          <w:ilvl w:val="1"/>
-          <w:numId w:val="1"/>
-        </w:numPr>
-        <w:rPr>
-          <w:color w:val="0D0D0D" w:themeColor="text1" w:themeTint="F2"/>
-          <w:lang w:val="en-US"/>
-        </w:rPr>
-      </w:pPr>
-      <w:r>
-        <w:rPr>
-          <w:color w:val="0D0D0D" w:themeColor="text1" w:themeTint="F2"/>
-          <w:lang w:val="en-US"/>
-        </w:rPr>
-        <w:t>Lack of direct access to class members</w:t>
-      </w:r>
-    </w:p>
-    <w:p>
-      <w:pPr>
-        <w:pStyle w:val="a4"/>
-        <w:numPr>
-          <w:ilvl w:val="1"/>
-          <w:numId w:val="1"/>
-        </w:numPr>
-        <w:rPr>
-          <w:color w:val="0D0D0D" w:themeColor="text1" w:themeTint="F2"/>
-          <w:lang w:val="en-US"/>
-        </w:rPr>
-      </w:pPr>
-      <w:r>
-        <w:rPr>
-          <w:color w:val="0D0D0D" w:themeColor="text1" w:themeTint="F2"/>
-          <w:lang w:val="en-US"/>
-        </w:rPr>
-        <w:t>Safe setting of field value (with memory allocation, if necessary)</w:t>
-      </w:r>
-    </w:p>
-    <w:p>
-      <w:pPr>
-        <w:pStyle w:val="a4"/>
-        <w:numPr>
-          <w:ilvl w:val="1"/>
-          <w:numId w:val="1"/>
-        </w:numPr>
-        <w:rPr>
-          <w:color w:val="0D0D0D" w:themeColor="text1" w:themeTint="F2"/>
-          <w:lang w:val="en-US"/>
-        </w:rPr>
-      </w:pPr>
-      <w:r>
-        <w:rPr>
-          <w:color w:val="0D0D0D" w:themeColor="text1" w:themeTint="F2"/>
-          <w:lang w:val="en-US"/>
-        </w:rPr>
-        <w:t>Safe memory deallocation (when destroying student data)</w:t>
-      </w:r>
-    </w:p>
-    <w:p>
-      <w:pPr>
-        <w:pStyle w:val="a4"/>
-        <w:numPr>
-          <w:ilvl w:val="1"/>
-          <w:numId w:val="1"/>
-        </w:numPr>
-        <w:rPr>
-          <w:color w:val="0D0D0D" w:themeColor="text1" w:themeTint="F2"/>
-          <w:lang w:val="en-US"/>
-        </w:rPr>
-      </w:pPr>
-      <w:r>
-        <w:rPr>
-          <w:color w:val="0D0D0D" w:themeColor="text1" w:themeTint="F2"/>
-          <w:lang w:val="en-US"/>
-        </w:rPr>
-        <w:t>Properties through which access to the class members is implemented</w:t>
-      </w:r>
-    </w:p>
-    <w:p>
-      <w:pPr>
-        <w:pStyle w:val="a4"/>
-        <w:numPr>
-          <w:ilvl w:val="1"/>
-          <w:numId w:val="1"/>
-        </w:numPr>
-        <w:rPr>
-          <w:color w:val="0D0D0D" w:themeColor="text1" w:themeTint="F2"/>
-          <w:lang w:val="en-US"/>
-        </w:rPr>
-      </w:pPr>
-      <w:r>
-        <w:rPr>
-          <w:color w:val="0D0D0D" w:themeColor="text1" w:themeTint="F2"/>
-          <w:lang w:val="en-US"/>
-        </w:rPr>
-        <w:t>Overload operators</w:t>
-      </w:r>
-    </w:p>
-    <w:p>
-      <w:pPr>
-        <w:pStyle w:val="a4"/>
-        <w:numPr>
-          <w:ilvl w:val="2"/>
-          <w:numId w:val="1"/>
-        </w:numPr>
-        <w:rPr>
-          <w:color w:val="0D0D0D" w:themeColor="text1" w:themeTint="F2"/>
-          <w:lang w:val="en-US"/>
-        </w:rPr>
-      </w:pPr>
-      <w:r>
-        <w:rPr>
-          <w:color w:val="0D0D0D" w:themeColor="text1" w:themeTint="F2"/>
-          <w:lang w:val="en-US"/>
-        </w:rPr>
-        <w:t>=</w:t>
-      </w:r>
-    </w:p>
-    <w:p>
-      <w:pPr>
-        <w:pStyle w:val="a4"/>
-        <w:numPr>
-          <w:ilvl w:val="2"/>
-          <w:numId w:val="1"/>
-        </w:numPr>
-        <w:rPr>
-          <w:color w:val="0D0D0D" w:themeColor="text1" w:themeTint="F2"/>
-          <w:lang w:val="en-US"/>
-        </w:rPr>
-      </w:pPr>
-      <w:r>
-        <w:rPr>
-          <w:color w:val="0D0D0D" w:themeColor="text1" w:themeTint="F2"/>
-          <w:lang w:val="en-US"/>
-        </w:rPr>
-        <w:t>== (</w:t>
-      </w:r>
-      <w:r>
-        <w:rPr>
-          <w:color w:val="0D0D0D" w:themeColor="text1" w:themeTint="F2"/>
-          <w:lang w:val="en-US"/>
-        </w:rPr>
-        <w:t>based on surname, name and patronymic</w:t>
-      </w:r>
-      <w:r>
-        <w:rPr>
-          <w:color w:val="0D0D0D" w:themeColor="text1" w:themeTint="F2"/>
-          <w:lang w:val="en-US"/>
-        </w:rPr>
-        <w:t>)</w:t>
-      </w:r>
-    </w:p>
-    <w:p>
-      <w:pPr>
-        <w:pStyle w:val="a4"/>
-        <w:numPr>
-          <w:ilvl w:val="2"/>
-          <w:numId w:val="1"/>
-        </w:numPr>
-        <w:rPr>
-          <w:color w:val="0D0D0D" w:themeColor="text1" w:themeTint="F2"/>
-          <w:lang w:val="en-US"/>
-        </w:rPr>
-      </w:pPr>
-      <w:proofErr w:type="gramStart"/>
-      <w:r>
-        <w:rPr>
-          <w:color w:val="0D0D0D" w:themeColor="text1" w:themeTint="F2"/>
-          <w:lang w:val="en-US"/>
-        </w:rPr>
-        <w:t>!=</w:t>
-      </w:r>
-      <w:proofErr w:type="gramEnd"/>
-      <w:r>
-        <w:rPr>
-          <w:color w:val="0D0D0D" w:themeColor="text1" w:themeTint="F2"/>
-          <w:lang w:val="en-US"/>
-        </w:rPr>
-        <w:t xml:space="preserve"> </w:t>
-      </w:r>
-      <w:r>
-        <w:rPr>
-          <w:color w:val="0D0D0D" w:themeColor="text1" w:themeTint="F2"/>
-          <w:lang w:val="en-US"/>
-        </w:rPr>
-        <w:t xml:space="preserve"> </w:t>
-      </w:r>
-      <w:r>
-        <w:rPr>
-          <w:color w:val="0D0D0D" w:themeColor="text1" w:themeTint="F2"/>
-          <w:lang w:val="en-US"/>
-        </w:rPr>
-        <w:t>(</w:t>
-      </w:r>
-      <w:r>
-        <w:rPr>
-          <w:color w:val="0D0D0D" w:themeColor="text1" w:themeTint="F2"/>
-          <w:lang w:val="en-US"/>
-        </w:rPr>
-        <w:t>based on surname, name and patronymic</w:t>
-      </w:r>
-      <w:r>
-        <w:rPr>
-          <w:color w:val="0D0D0D" w:themeColor="text1" w:themeTint="F2"/>
-          <w:lang w:val="en-US"/>
-        </w:rPr>
-        <w:t>)</w:t>
-      </w:r>
-    </w:p>
-    <w:p>
-      <w:pPr>
-        <w:pStyle w:val="a4"/>
-        <w:numPr>
-          <w:ilvl w:val="2"/>
-          <w:numId w:val="1"/>
-        </w:numPr>
-        <w:rPr>
-          <w:color w:val="0D0D0D" w:themeColor="text1" w:themeTint="F2"/>
-          <w:lang w:val="en-US"/>
-        </w:rPr>
-      </w:pPr>
-      <w:r>
-        <w:rPr>
-          <w:color w:val="0D0D0D" w:themeColor="text1" w:themeTint="F2"/>
-          <w:lang w:val="en-US"/>
-        </w:rPr>
-        <w:t xml:space="preserve">&gt;= </w:t>
-      </w:r>
-      <w:r>
-        <w:rPr>
-          <w:color w:val="0D0D0D" w:themeColor="text1" w:themeTint="F2"/>
-          <w:lang w:val="en-US"/>
-        </w:rPr>
-        <w:t>(</w:t>
-      </w:r>
-      <w:r>
-        <w:rPr>
-          <w:color w:val="0D0D0D" w:themeColor="text1" w:themeTint="F2"/>
-          <w:lang w:val="en-US"/>
-        </w:rPr>
-        <w:t>based on surname, name and patronymic</w:t>
-      </w:r>
-      <w:r>
-        <w:rPr>
-          <w:color w:val="0D0D0D" w:themeColor="text1" w:themeTint="F2"/>
-          <w:lang w:val="en-US"/>
-        </w:rPr>
-        <w:t>)</w:t>
-      </w:r>
-    </w:p>
-    <w:p>
-      <w:pPr>
-        <w:pStyle w:val="a4"/>
-        <w:numPr>
-          <w:ilvl w:val="2"/>
-          <w:numId w:val="1"/>
-        </w:numPr>
-        <w:rPr>
-          <w:color w:val="0D0D0D" w:themeColor="text1" w:themeTint="F2"/>
-          <w:lang w:val="en-US"/>
-        </w:rPr>
-      </w:pPr>
-      <w:r>
-        <w:rPr>
-          <w:color w:val="0D0D0D" w:themeColor="text1" w:themeTint="F2"/>
-          <w:lang w:val="en-US"/>
-        </w:rPr>
-        <w:t xml:space="preserve">&lt;= </w:t>
-      </w:r>
-      <w:r>
-        <w:rPr>
-          <w:color w:val="0D0D0D" w:themeColor="text1" w:themeTint="F2"/>
-          <w:lang w:val="en-US"/>
-        </w:rPr>
-        <w:t>(</w:t>
-      </w:r>
-      <w:r>
-        <w:rPr>
-          <w:color w:val="0D0D0D" w:themeColor="text1" w:themeTint="F2"/>
-          <w:lang w:val="en-US"/>
-        </w:rPr>
-        <w:t>based on surname, name and patronymic</w:t>
-      </w:r>
-      <w:r>
-        <w:rPr>
-          <w:color w:val="0D0D0D" w:themeColor="text1" w:themeTint="F2"/>
-          <w:lang w:val="en-US"/>
-        </w:rPr>
-        <w:t>)</w:t>
-      </w:r>
-    </w:p>
-    <w:p>
-      <w:pPr>
-        <w:pStyle w:val="a4"/>
-        <w:numPr>
-          <w:ilvl w:val="2"/>
-          <w:numId w:val="1"/>
-        </w:numPr>
-        <w:rPr>
-          <w:color w:val="0D0D0D" w:themeColor="text1" w:themeTint="F2"/>
-          <w:lang w:val="en-US"/>
-        </w:rPr>
-      </w:pPr>
-      <w:r>
-        <w:rPr>
-          <w:color w:val="0D0D0D" w:themeColor="text1" w:themeTint="F2"/>
-          <w:lang w:val="en-US"/>
-        </w:rPr>
-        <w:t xml:space="preserve">&lt; </w:t>
-      </w:r>
-      <w:r>
-        <w:rPr>
-          <w:color w:val="0D0D0D" w:themeColor="text1" w:themeTint="F2"/>
-          <w:lang w:val="en-US"/>
-        </w:rPr>
-        <w:t>(</w:t>
-      </w:r>
-      <w:r>
-        <w:rPr>
-          <w:color w:val="0D0D0D" w:themeColor="text1" w:themeTint="F2"/>
-          <w:lang w:val="en-US"/>
-        </w:rPr>
-        <w:t>based on surname, name and patronymic</w:t>
-      </w:r>
-      <w:r>
-        <w:rPr>
-          <w:color w:val="0D0D0D" w:themeColor="text1" w:themeTint="F2"/>
-          <w:lang w:val="en-US"/>
-        </w:rPr>
-        <w:t>)</w:t>
-      </w:r>
-    </w:p>
-    <w:p>
-      <w:pPr>
-        <w:pStyle w:val="a4"/>
-        <w:numPr>
-          <w:ilvl w:val="2"/>
-          <w:numId w:val="1"/>
-        </w:numPr>
-        <w:rPr>
-          <w:color w:val="0D0D0D" w:themeColor="text1" w:themeTint="F2"/>
-          <w:lang w:val="en-US"/>
-        </w:rPr>
-      </w:pPr>
-      <w:r>
-        <w:rPr>
-          <w:color w:val="0D0D0D" w:themeColor="text1" w:themeTint="F2"/>
-          <w:lang w:val="en-US"/>
-        </w:rPr>
-        <w:t xml:space="preserve">&gt; </w:t>
-      </w:r>
-      <w:r>
-        <w:rPr>
-          <w:color w:val="0D0D0D" w:themeColor="text1" w:themeTint="F2"/>
-          <w:lang w:val="en-US"/>
-        </w:rPr>
-        <w:t>(</w:t>
-      </w:r>
-      <w:r>
-        <w:rPr>
-          <w:color w:val="0D0D0D" w:themeColor="text1" w:themeTint="F2"/>
-          <w:lang w:val="en-US"/>
-        </w:rPr>
-        <w:t>based on surname, name and patronymic</w:t>
-      </w:r>
-      <w:r>
-        <w:rPr>
-          <w:color w:val="0D0D0D" w:themeColor="text1" w:themeTint="F2"/>
-          <w:lang w:val="en-US"/>
-        </w:rPr>
-        <w:t>)</w:t>
-      </w:r>
-    </w:p>
-    <w:p>
-      <w:pPr>
-        <w:pStyle w:val="a4"/>
-        <w:numPr>
-          <w:ilvl w:val="2"/>
-          <w:numId w:val="1"/>
-        </w:numPr>
-        <w:rPr>
-          <w:color w:val="0D0D0D" w:themeColor="text1" w:themeTint="F2"/>
-          <w:lang w:val="en-US"/>
-        </w:rPr>
-      </w:pPr>
-      <w:r>
-        <w:rPr>
-          <w:color w:val="0D0D0D" w:themeColor="text1" w:themeTint="F2"/>
-          <w:lang w:val="en-US"/>
-        </w:rPr>
-        <w:t>Input/output, using streams</w:t>
-      </w:r>
-    </w:p>
-    <w:p>
-      <w:pPr>
-        <w:pStyle w:val="a4"/>
-        <w:numPr>
-          <w:ilvl w:val="0"/>
-          <w:numId w:val="1"/>
-        </w:numPr>
-        <w:rPr>
-          <w:color w:val="0D0D0D" w:themeColor="text1" w:themeTint="F2"/>
-          <w:lang w:val="en-US"/>
-        </w:rPr>
-      </w:pPr>
-      <w:r>
-        <w:rPr>
-          <w:color w:val="0D0D0D" w:themeColor="text1" w:themeTint="F2"/>
-          <w:lang w:val="en-US"/>
-        </w:rPr>
-        <w:t>The data structure should be implemented, using template</w:t>
-      </w:r>
-    </w:p>
-    <w:p>
-      <w:pPr>
-        <w:pStyle w:val="a4"/>
-        <w:numPr>
-          <w:ilvl w:val="0"/>
-          <w:numId w:val="1"/>
-        </w:numPr>
-        <w:rPr>
-          <w:color w:val="0D0D0D" w:themeColor="text1" w:themeTint="F2"/>
-          <w:lang w:val="en-US"/>
-        </w:rPr>
-      </w:pPr>
-      <w:r>
-        <w:rPr>
-          <w:color w:val="0D0D0D" w:themeColor="text1" w:themeTint="F2"/>
-          <w:lang w:val="en-US"/>
-        </w:rPr>
-        <w:t xml:space="preserve">Implement ‘group’ and ‘stream’ (we are talking about groups of students) classes </w:t>
-      </w:r>
-    </w:p>
-    <w:p>
-      <w:pPr>
-        <w:pStyle w:val="a4"/>
-        <w:numPr>
-          <w:ilvl w:val="0"/>
-          <w:numId w:val="1"/>
-        </w:numPr>
-        <w:rPr>
-          <w:color w:val="0D0D0D" w:themeColor="text1" w:themeTint="F2"/>
-          <w:lang w:val="en-US"/>
-        </w:rPr>
-      </w:pPr>
-      <w:r>
-        <w:rPr>
-          <w:color w:val="0D0D0D" w:themeColor="text1" w:themeTint="F2"/>
-          <w:lang w:val="en-US"/>
-        </w:rPr>
-        <w:t>Both of this classes should contain:</w:t>
-      </w:r>
-    </w:p>
-    <w:p>
-      <w:pPr>
-        <w:pStyle w:val="a4"/>
-        <w:numPr>
-          <w:ilvl w:val="1"/>
-          <w:numId w:val="1"/>
-        </w:numPr>
-        <w:rPr>
-          <w:color w:val="0D0D0D" w:themeColor="text1" w:themeTint="F2"/>
-          <w:lang w:val="en-US"/>
-        </w:rPr>
-      </w:pPr>
-      <w:r>
-        <w:rPr>
-          <w:color w:val="0D0D0D" w:themeColor="text1" w:themeTint="F2"/>
-          <w:lang w:val="en-US"/>
-        </w:rPr>
-        <w:t>Group/Faculty name (is not accessible directly to the user)</w:t>
-      </w:r>
-    </w:p>
-    <w:p>
-      <w:pPr>
-        <w:pStyle w:val="a4"/>
-        <w:numPr>
-          <w:ilvl w:val="1"/>
-          <w:numId w:val="1"/>
-        </w:numPr>
-        <w:rPr>
-          <w:color w:val="0D0D0D" w:themeColor="text1" w:themeTint="F2"/>
-          <w:lang w:val="en-US"/>
-        </w:rPr>
-      </w:pPr>
-      <w:r>
-        <w:rPr>
-          <w:color w:val="0D0D0D" w:themeColor="text1" w:themeTint="F2"/>
-          <w:lang w:val="en-US"/>
-        </w:rPr>
-        <w:t xml:space="preserve">Pointer(s) required(e) for working with data structure, that stores information about a group of students </w:t>
-      </w:r>
-      <w:r>
-        <w:rPr>
-          <w:color w:val="0D0D0D" w:themeColor="text1" w:themeTint="F2"/>
-          <w:lang w:val="en-US"/>
-        </w:rPr>
-        <w:t>(is not accessible directly to the user)</w:t>
+        <w:t>Pointer(s) required(e) for working with data structure, that stores information about a group of students (is not accessible directly to the user)</w:t>
       </w:r>
     </w:p>
     <w:p>
@@ -1448,7 +1872,7 @@
     </w:p>
     <w:p>
       <w:pPr>
-        <w:pStyle w:val="a4"/>
+        <w:pStyle w:val="ListParagraph"/>
         <w:numPr>
           <w:ilvl w:val="0"/>
           <w:numId w:val="1"/>
@@ -1489,7 +1913,6 @@
           <w:sz w:val="28"/>
           <w:lang w:val="en-US"/>
         </w:rPr>
-        <w:lastRenderedPageBreak/>
         <w:t>DEVELOPMENT</w:t>
       </w:r>
     </w:p>
@@ -1502,35 +1925,222 @@
           <w:lang w:val="en-US"/>
         </w:rPr>
       </w:pPr>
+    </w:p>
+    <w:p>
+      <w:pPr>
+        <w:rPr>
+          <w:b/>
+          <w:color w:val="4472C4" w:themeColor="accent1"/>
+          <w:sz w:val="28"/>
+          <w:lang w:val="en-US"/>
+        </w:rPr>
+      </w:pPr>
+      <w:r>
+        <w:rPr>
+          <w:b/>
+          <w:color w:val="4472C4" w:themeColor="accent1"/>
+          <w:sz w:val="28"/>
+          <w:lang w:val="en-US"/>
+        </w:rPr>
+        <w:t>Stages</w:t>
+      </w:r>
+    </w:p>
+    <w:p>
+      <w:pPr>
+        <w:rPr>
+          <w:lang w:val="en-US"/>
+        </w:rPr>
+      </w:pPr>
+      <w:r>
+        <w:rPr>
+          <w:lang w:val="en-US"/>
+        </w:rPr>
+        <w:t>Stage_1</w:t>
+      </w:r>
+    </w:p>
+    <w:p>
+      <w:pPr>
+        <w:rPr>
+          <w:lang w:val="en-US"/>
+        </w:rPr>
+      </w:pPr>
+      <w:r>
+        <w:rPr>
+          <w:lang w:val="en-US"/>
+        </w:rPr>
+        <w:t>Implementation features 1-</w:t>
+      </w:r>
+      <w:r>
+        <w:rPr>
+          <w:lang w:val="en-US"/>
+        </w:rPr>
+        <w:t>3</w:t>
+      </w:r>
+    </w:p>
+    <w:p>
+      <w:pPr>
+        <w:rPr>
+          <w:b/>
+          <w:color w:val="4472C4" w:themeColor="accent1"/>
+          <w:sz w:val="24"/>
+          <w:lang w:val="en-US"/>
+        </w:rPr>
+      </w:pPr>
+      <w:r>
+        <w:rPr>
+          <w:b/>
+          <w:color w:val="4472C4" w:themeColor="accent1"/>
+          <w:sz w:val="24"/>
+          <w:lang w:val="en-US"/>
+        </w:rPr>
+        <w:t>Recommendations for stage 1</w:t>
+      </w:r>
+      <w:r>
+        <w:rPr>
+          <w:b/>
+          <w:color w:val="4472C4" w:themeColor="accent1"/>
+          <w:sz w:val="24"/>
+          <w:lang w:val="en-US"/>
+        </w:rPr>
+        <w:t>;</w:t>
+      </w:r>
+    </w:p>
+    <w:p>
+      <w:pPr>
+        <w:rPr>
+          <w:sz w:val="24"/>
+          <w:lang w:val="en-US"/>
+        </w:rPr>
+      </w:pPr>
+      <w:r>
+        <w:rPr>
+          <w:sz w:val="24"/>
+          <w:lang w:val="en-US"/>
+        </w:rPr>
+        <w:t>Collect items from each level into two-direction linear list to implement wide search. To implement this recommended to add pointers on left/right element (from one level) and store one-direction linear list of start element of each level.</w:t>
+      </w:r>
       <w:bookmarkStart w:id="0" w:name="_GoBack"/>
       <w:bookmarkEnd w:id="0"/>
     </w:p>
     <w:p>
       <w:pPr>
         <w:rPr>
-          <w:b/>
-          <w:color w:val="4472C4" w:themeColor="accent1"/>
-          <w:sz w:val="28"/>
-          <w:lang w:val="en-US"/>
-        </w:rPr>
-      </w:pPr>
-      <w:r>
-        <w:rPr>
-          <w:b/>
-          <w:color w:val="4472C4" w:themeColor="accent1"/>
-          <w:sz w:val="28"/>
-          <w:lang w:val="en-US"/>
-        </w:rPr>
-        <w:t>Milestones and Estimation</w:t>
-      </w:r>
-    </w:p>
-    <w:p>
-      <w:pPr>
-        <w:rPr>
-          <w:color w:val="0D0D0D" w:themeColor="text1" w:themeTint="F2"/>
-          <w:lang w:val="en-US"/>
-        </w:rPr>
-      </w:pPr>
+          <w:lang w:val="en-US"/>
+        </w:rPr>
+      </w:pPr>
+      <w:r>
+        <w:rPr>
+          <w:lang w:val="en-US"/>
+        </w:rPr>
+        <w:t>Stage_2</w:t>
+      </w:r>
+    </w:p>
+    <w:p>
+      <w:pPr>
+        <w:rPr>
+          <w:lang w:val="en-US"/>
+        </w:rPr>
+      </w:pPr>
+      <w:r>
+        <w:rPr>
+          <w:lang w:val="en-US"/>
+        </w:rPr>
+        <w:t xml:space="preserve">Implementation features </w:t>
+      </w:r>
+      <w:r>
+        <w:rPr>
+          <w:lang w:val="en-US"/>
+        </w:rPr>
+        <w:t>4</w:t>
+      </w:r>
+      <w:r>
+        <w:rPr>
+          <w:lang w:val="en-US"/>
+        </w:rPr>
+        <w:t>-</w:t>
+      </w:r>
+      <w:r>
+        <w:rPr>
+          <w:lang w:val="en-US"/>
+        </w:rPr>
+        <w:t>6</w:t>
+      </w:r>
+    </w:p>
+    <w:p>
+      <w:pPr>
+        <w:rPr>
+          <w:lang w:val="en-US"/>
+        </w:rPr>
+      </w:pPr>
+      <w:r>
+        <w:rPr>
+          <w:lang w:val="en-US"/>
+        </w:rPr>
+        <w:t>Stage_3</w:t>
+      </w:r>
+    </w:p>
+    <w:p>
+      <w:pPr>
+        <w:rPr>
+          <w:lang w:val="en-US"/>
+        </w:rPr>
+      </w:pPr>
+      <w:r>
+        <w:rPr>
+          <w:lang w:val="en-US"/>
+        </w:rPr>
+        <w:t xml:space="preserve">Implementation features </w:t>
+      </w:r>
+      <w:r>
+        <w:rPr>
+          <w:lang w:val="en-US"/>
+        </w:rPr>
+        <w:t>7</w:t>
+      </w:r>
+      <w:r>
+        <w:rPr>
+          <w:lang w:val="en-US"/>
+        </w:rPr>
+        <w:t>-</w:t>
+      </w:r>
+      <w:r>
+        <w:rPr>
+          <w:lang w:val="en-US"/>
+        </w:rPr>
+        <w:t>8</w:t>
+      </w:r>
+    </w:p>
+    <w:p>
+      <w:pPr>
+        <w:rPr>
+          <w:lang w:val="en-US"/>
+        </w:rPr>
+      </w:pPr>
+      <w:r>
+        <w:rPr>
+          <w:lang w:val="en-US"/>
+        </w:rPr>
+        <w:t>Stage_4</w:t>
+      </w:r>
+    </w:p>
+    <w:p>
+      <w:pPr>
+        <w:rPr>
+          <w:lang w:val="en-US"/>
+        </w:rPr>
+      </w:pPr>
+      <w:r>
+        <w:rPr>
+          <w:lang w:val="en-US"/>
+        </w:rPr>
+        <w:t xml:space="preserve">Implement feature </w:t>
+      </w:r>
+      <w:r>
+        <w:rPr>
+          <w:lang w:val="en-US"/>
+        </w:rPr>
+        <w:t>9</w:t>
+      </w:r>
     </w:p>
     <w:p>
       <w:pPr>
@@ -1686,8 +2296,97 @@
       </w:pPr>
     </w:lvl>
   </w:abstractNum>
+  <w:abstractNum w:abstractNumId="1" w15:restartNumberingAfterBreak="0">
+    <w:nsid w:val="425F6F1D"/>
+    <w:multiLevelType w:val="hybridMultilevel"/>
+    <w:tmpl w:val="E258D006"/>
+    <w:lvl w:ilvl="0" w:tplc="0409000F">
+      <w:start w:val="1"/>
+      <w:numFmt w:val="decimal"/>
+      <w:lvlText w:val="%1."/>
+      <w:lvlJc w:val="left"/>
+      <w:pPr>
+        <w:ind w:left="720" w:hanging="360"/>
+      </w:pPr>
+    </w:lvl>
+    <w:lvl w:ilvl="1" w:tplc="04090019" w:tentative="1">
+      <w:start w:val="1"/>
+      <w:numFmt w:val="lowerLetter"/>
+      <w:lvlText w:val="%2."/>
+      <w:lvlJc w:val="left"/>
+      <w:pPr>
+        <w:ind w:left="1440" w:hanging="360"/>
+      </w:pPr>
+    </w:lvl>
+    <w:lvl w:ilvl="2" w:tplc="0409001B" w:tentative="1">
+      <w:start w:val="1"/>
+      <w:numFmt w:val="lowerRoman"/>
+      <w:lvlText w:val="%3."/>
+      <w:lvlJc w:val="right"/>
+      <w:pPr>
+        <w:ind w:left="2160" w:hanging="180"/>
+      </w:pPr>
+    </w:lvl>
+    <w:lvl w:ilvl="3" w:tplc="0409000F" w:tentative="1">
+      <w:start w:val="1"/>
+      <w:numFmt w:val="decimal"/>
+      <w:lvlText w:val="%4."/>
+      <w:lvlJc w:val="left"/>
+      <w:pPr>
+        <w:ind w:left="2880" w:hanging="360"/>
+      </w:pPr>
+    </w:lvl>
+    <w:lvl w:ilvl="4" w:tplc="04090019" w:tentative="1">
+      <w:start w:val="1"/>
+      <w:numFmt w:val="lowerLetter"/>
+      <w:lvlText w:val="%5."/>
+      <w:lvlJc w:val="left"/>
+      <w:pPr>
+        <w:ind w:left="3600" w:hanging="360"/>
+      </w:pPr>
+    </w:lvl>
+    <w:lvl w:ilvl="5" w:tplc="0409001B" w:tentative="1">
+      <w:start w:val="1"/>
+      <w:numFmt w:val="lowerRoman"/>
+      <w:lvlText w:val="%6."/>
+      <w:lvlJc w:val="right"/>
+      <w:pPr>
+        <w:ind w:left="4320" w:hanging="180"/>
+      </w:pPr>
+    </w:lvl>
+    <w:lvl w:ilvl="6" w:tplc="0409000F" w:tentative="1">
+      <w:start w:val="1"/>
+      <w:numFmt w:val="decimal"/>
+      <w:lvlText w:val="%7."/>
+      <w:lvlJc w:val="left"/>
+      <w:pPr>
+        <w:ind w:left="5040" w:hanging="360"/>
+      </w:pPr>
+    </w:lvl>
+    <w:lvl w:ilvl="7" w:tplc="04090019" w:tentative="1">
+      <w:start w:val="1"/>
+      <w:numFmt w:val="lowerLetter"/>
+      <w:lvlText w:val="%8."/>
+      <w:lvlJc w:val="left"/>
+      <w:pPr>
+        <w:ind w:left="5760" w:hanging="360"/>
+      </w:pPr>
+    </w:lvl>
+    <w:lvl w:ilvl="8" w:tplc="0409001B" w:tentative="1">
+      <w:start w:val="1"/>
+      <w:numFmt w:val="lowerRoman"/>
+      <w:lvlText w:val="%9."/>
+      <w:lvlJc w:val="right"/>
+      <w:pPr>
+        <w:ind w:left="6480" w:hanging="180"/>
+      </w:pPr>
+    </w:lvl>
+  </w:abstractNum>
   <w:num w:numId="1">
     <w:abstractNumId w:val="0"/>
+  </w:num>
+  <w:num w:numId="2">
+    <w:abstractNumId w:val="1"/>
   </w:num>
 </w:numbering>
 </file>
@@ -2086,17 +2785,17 @@
     <w:lsdException w:name="Hashtag" w:semiHidden="1" w:unhideWhenUsed="1"/>
     <w:lsdException w:name="Unresolved Mention" w:semiHidden="1" w:unhideWhenUsed="1"/>
   </w:latentStyles>
-  <w:style w:type="paragraph" w:default="1" w:styleId="a">
+  <w:style w:type="paragraph" w:default="1" w:styleId="Normal">
     <w:name w:val="Normal"/>
     <w:qFormat/>
   </w:style>
-  <w:style w:type="character" w:default="1" w:styleId="a0">
+  <w:style w:type="character" w:default="1" w:styleId="DefaultParagraphFont">
     <w:name w:val="Default Paragraph Font"/>
     <w:uiPriority w:val="1"/>
     <w:semiHidden/>
     <w:unhideWhenUsed/>
   </w:style>
-  <w:style w:type="table" w:default="1" w:styleId="a1">
+  <w:style w:type="table" w:default="1" w:styleId="TableNormal">
     <w:name w:val="Normal Table"/>
     <w:uiPriority w:val="99"/>
     <w:semiHidden/>
@@ -2111,15 +2810,15 @@
       </w:tblCellMar>
     </w:tblPr>
   </w:style>
-  <w:style w:type="numbering" w:default="1" w:styleId="a2">
+  <w:style w:type="numbering" w:default="1" w:styleId="NoList">
     <w:name w:val="No List"/>
     <w:uiPriority w:val="99"/>
     <w:semiHidden/>
     <w:unhideWhenUsed/>
   </w:style>
-  <w:style w:type="table" w:styleId="a3">
+  <w:style w:type="table" w:styleId="TableGrid">
     <w:name w:val="Table Grid"/>
-    <w:basedOn w:val="a1"/>
+    <w:basedOn w:val="TableNormal"/>
     <w:uiPriority w:val="39"/>
     <w:rsid w:val="002173FF"/>
     <w:pPr>
@@ -2136,9 +2835,9 @@
       </w:tblBorders>
     </w:tblPr>
   </w:style>
-  <w:style w:type="paragraph" w:styleId="a4">
+  <w:style w:type="paragraph" w:styleId="ListParagraph">
     <w:name w:val="List Paragraph"/>
-    <w:basedOn w:val="a"/>
+    <w:basedOn w:val="Normal"/>
     <w:uiPriority w:val="34"/>
     <w:qFormat/>
     <w:rsid w:val="005A53B5"/>
@@ -2146,6 +2845,36 @@
       <w:ind w:left="720"/>
       <w:contextualSpacing/>
     </w:pPr>
+  </w:style>
+  <w:style w:type="paragraph" w:styleId="BalloonText">
+    <w:name w:val="Balloon Text"/>
+    <w:basedOn w:val="Normal"/>
+    <w:link w:val="BalloonTextChar"/>
+    <w:uiPriority w:val="99"/>
+    <w:semiHidden/>
+    <w:unhideWhenUsed/>
+    <w:rsid w:val="00F953D9"/>
+    <w:pPr>
+      <w:spacing w:after="0" w:line="240" w:lineRule="auto"/>
+    </w:pPr>
+    <w:rPr>
+      <w:rFonts w:ascii="Segoe UI" w:hAnsi="Segoe UI" w:cs="Segoe UI"/>
+      <w:sz w:val="18"/>
+      <w:szCs w:val="18"/>
+    </w:rPr>
+  </w:style>
+  <w:style w:type="character" w:customStyle="1" w:styleId="BalloonTextChar">
+    <w:name w:val="Balloon Text Char"/>
+    <w:basedOn w:val="DefaultParagraphFont"/>
+    <w:link w:val="BalloonText"/>
+    <w:uiPriority w:val="99"/>
+    <w:semiHidden/>
+    <w:rsid w:val="00F953D9"/>
+    <w:rPr>
+      <w:rFonts w:ascii="Segoe UI" w:hAnsi="Segoe UI" w:cs="Segoe UI"/>
+      <w:sz w:val="18"/>
+      <w:szCs w:val="18"/>
+    </w:rPr>
   </w:style>
 </w:styles>
 </file>

</xml_diff>